<commit_message>
added analysis folder and more questions
</commit_message>
<xml_diff>
--- a/interview/interview_questions.docx
+++ b/interview/interview_questions.docx
@@ -1,6 +1,6 @@
 
 <file path=word/document.xml><?xml version="1.0" encoding="utf-8"?>
-<w:document xmlns:wpc="http://schemas.microsoft.com/office/word/2010/wordprocessingCanvas" xmlns:cx="http://schemas.microsoft.com/office/drawing/2014/chartex" xmlns:cx1="http://schemas.microsoft.com/office/drawing/2015/9/8/chartex" xmlns:cx2="http://schemas.microsoft.com/office/drawing/2015/10/21/chartex" xmlns:cx3="http://schemas.microsoft.com/office/drawing/2016/5/9/chartex" xmlns:cx4="http://schemas.microsoft.com/office/drawing/2016/5/10/chartex" xmlns:cx5="http://schemas.microsoft.com/office/drawing/2016/5/11/chartex" xmlns:cx6="http://schemas.microsoft.com/office/drawing/2016/5/12/chartex" xmlns:cx7="http://schemas.microsoft.com/office/drawing/2016/5/13/chartex" xmlns:cx8="http://schemas.microsoft.com/office/drawing/2016/5/14/chartex" xmlns:mc="http://schemas.openxmlformats.org/markup-compatibility/2006" xmlns:aink="http://schemas.microsoft.com/office/drawing/2016/ink" xmlns:am3d="http://schemas.microsoft.com/office/drawing/2017/model3d" xmlns:o="urn:schemas-microsoft-com:office:office" xmlns:oel="http://schemas.microsoft.com/office/2019/extlst" xmlns:r="http://schemas.openxmlformats.org/officeDocument/2006/relationships" xmlns:m="http://schemas.openxmlformats.org/officeDocument/2006/math" xmlns:v="urn:schemas-microsoft-com:vml" xmlns:wp14="http://schemas.microsoft.com/office/word/2010/wordprocessingDrawing" xmlns:wp="http://schemas.openxmlformats.org/drawingml/2006/wordprocessingDrawing" xmlns:w10="urn:schemas-microsoft-com:office:word" xmlns:w="http://schemas.openxmlformats.org/wordprocessingml/2006/main" xmlns:w14="http://schemas.microsoft.com/office/word/2010/wordml" xmlns:w15="http://schemas.microsoft.com/office/word/2012/wordml" xmlns:w16cex="http://schemas.microsoft.com/office/word/2018/wordml/cex" xmlns:w16cid="http://schemas.microsoft.com/office/word/2016/wordml/cid" xmlns:w16="http://schemas.microsoft.com/office/word/2018/wordml" xmlns:w16sdtdh="http://schemas.microsoft.com/office/word/2020/wordml/sdtdatahash" xmlns:w16se="http://schemas.microsoft.com/office/word/2015/wordml/symex" xmlns:wpg="http://schemas.microsoft.com/office/word/2010/wordprocessingGroup" xmlns:wpi="http://schemas.microsoft.com/office/word/2010/wordprocessingInk" xmlns:wne="http://schemas.microsoft.com/office/word/2006/wordml" xmlns:wps="http://schemas.microsoft.com/office/word/2010/wordprocessingShape" mc:Ignorable="w14 w15 w16se w16cid w16 w16cex w16sdtdh wp14">
+<w:document xmlns:wpc="http://schemas.microsoft.com/office/word/2010/wordprocessingCanvas" xmlns:cx="http://schemas.microsoft.com/office/drawing/2014/chartex" xmlns:cx1="http://schemas.microsoft.com/office/drawing/2015/9/8/chartex" xmlns:cx2="http://schemas.microsoft.com/office/drawing/2015/10/21/chartex" xmlns:cx3="http://schemas.microsoft.com/office/drawing/2016/5/9/chartex" xmlns:cx4="http://schemas.microsoft.com/office/drawing/2016/5/10/chartex" xmlns:cx5="http://schemas.microsoft.com/office/drawing/2016/5/11/chartex" xmlns:cx6="http://schemas.microsoft.com/office/drawing/2016/5/12/chartex" xmlns:cx7="http://schemas.microsoft.com/office/drawing/2016/5/13/chartex" xmlns:cx8="http://schemas.microsoft.com/office/drawing/2016/5/14/chartex" xmlns:mc="http://schemas.openxmlformats.org/markup-compatibility/2006" xmlns:aink="http://schemas.microsoft.com/office/drawing/2016/ink" xmlns:am3d="http://schemas.microsoft.com/office/drawing/2017/model3d" xmlns:o="urn:schemas-microsoft-com:office:office" xmlns:r="http://schemas.openxmlformats.org/officeDocument/2006/relationships" xmlns:m="http://schemas.openxmlformats.org/officeDocument/2006/math" xmlns:v="urn:schemas-microsoft-com:vml" xmlns:wp14="http://schemas.microsoft.com/office/word/2010/wordprocessingDrawing" xmlns:wp="http://schemas.openxmlformats.org/drawingml/2006/wordprocessingDrawing" xmlns:w10="urn:schemas-microsoft-com:office:word" xmlns:w="http://schemas.openxmlformats.org/wordprocessingml/2006/main" xmlns:w14="http://schemas.microsoft.com/office/word/2010/wordml" xmlns:w15="http://schemas.microsoft.com/office/word/2012/wordml" xmlns:w16cex="http://schemas.microsoft.com/office/word/2018/wordml/cex" xmlns:w16cid="http://schemas.microsoft.com/office/word/2016/wordml/cid" xmlns:w16="http://schemas.microsoft.com/office/word/2018/wordml" xmlns:w16sdtdh="http://schemas.microsoft.com/office/word/2020/wordml/sdtdatahash" xmlns:w16se="http://schemas.microsoft.com/office/word/2015/wordml/symex" xmlns:wpg="http://schemas.microsoft.com/office/word/2010/wordprocessingGroup" xmlns:wpi="http://schemas.microsoft.com/office/word/2010/wordprocessingInk" xmlns:wne="http://schemas.microsoft.com/office/word/2006/wordml" xmlns:wps="http://schemas.microsoft.com/office/word/2010/wordprocessingShape" mc:Ignorable="w14 w15 w16se w16cid w16 w16cex w16sdtdh wp14">
   <w:body>
     <w:p>
       <w:pPr>
@@ -193,6 +193,105 @@
           <w:szCs w:val="24"/>
         </w:rPr>
       </w:pPr>
+      <w:r>
+        <w:rPr>
+          <w:sz w:val="24"/>
+          <w:szCs w:val="24"/>
+        </w:rPr>
+        <w:t>How/Where do you learn to play the games that you play?</w:t>
+      </w:r>
+    </w:p>
+    <w:p>
+      <w:pPr>
+        <w:rPr>
+          <w:sz w:val="24"/>
+          <w:szCs w:val="24"/>
+        </w:rPr>
+      </w:pPr>
+    </w:p>
+    <w:p>
+      <w:pPr>
+        <w:rPr>
+          <w:sz w:val="24"/>
+          <w:szCs w:val="24"/>
+        </w:rPr>
+      </w:pPr>
+      <w:r>
+        <w:rPr>
+          <w:sz w:val="24"/>
+          <w:szCs w:val="24"/>
+        </w:rPr>
+        <w:t>How long do you usually play video games?</w:t>
+      </w:r>
+    </w:p>
+    <w:p>
+      <w:pPr>
+        <w:rPr>
+          <w:sz w:val="24"/>
+          <w:szCs w:val="24"/>
+        </w:rPr>
+      </w:pPr>
+    </w:p>
+    <w:p>
+      <w:pPr>
+        <w:rPr>
+          <w:sz w:val="24"/>
+          <w:szCs w:val="24"/>
+        </w:rPr>
+      </w:pPr>
+      <w:r>
+        <w:rPr>
+          <w:sz w:val="24"/>
+          <w:szCs w:val="24"/>
+        </w:rPr>
+        <w:t>Do you usually play single player or multiplayer video games?</w:t>
+      </w:r>
+    </w:p>
+    <w:p>
+      <w:pPr>
+        <w:rPr>
+          <w:sz w:val="24"/>
+          <w:szCs w:val="24"/>
+        </w:rPr>
+      </w:pPr>
+    </w:p>
+    <w:p>
+      <w:pPr>
+        <w:rPr>
+          <w:sz w:val="24"/>
+          <w:szCs w:val="24"/>
+        </w:rPr>
+      </w:pPr>
+      <w:r>
+        <w:rPr>
+          <w:sz w:val="24"/>
+          <w:szCs w:val="24"/>
+        </w:rPr>
+        <w:t>Do you primarily play games alone or with friends?</w:t>
+      </w:r>
+    </w:p>
+    <w:p>
+      <w:pPr>
+        <w:rPr>
+          <w:sz w:val="24"/>
+          <w:szCs w:val="24"/>
+        </w:rPr>
+      </w:pPr>
+    </w:p>
+    <w:p>
+      <w:pPr>
+        <w:rPr>
+          <w:sz w:val="24"/>
+          <w:szCs w:val="24"/>
+        </w:rPr>
+      </w:pPr>
+      <w:r>
+        <w:rPr>
+          <w:sz w:val="24"/>
+          <w:szCs w:val="24"/>
+        </w:rPr>
+        <w:t>What is your primary gaming system?</w:t>
+      </w:r>
     </w:p>
     <w:sectPr>
       <w:pgSz w:w="12240" w:h="15840"/>

</xml_diff>

<commit_message>
Added pro gamer interviews
</commit_message>
<xml_diff>
--- a/interview/interview_questions.docx
+++ b/interview/interview_questions.docx
@@ -293,8 +293,371 @@
         <w:t>What is your primary gaming system?</w:t>
       </w:r>
     </w:p>
+    <w:p>
+      <w:pPr>
+        <w:pStyle w:val="Normal"/>
+        <w:rPr>
+          <w:sz w:val="24"/>
+          <w:szCs w:val="24"/>
+        </w:rPr>
+      </w:pPr>
+    </w:p>
+    <w:p>
+      <w:pPr>
+        <w:pStyle w:val="Normal"/>
+        <w:rPr>
+          <w:sz w:val="24"/>
+          <w:szCs w:val="24"/>
+        </w:rPr>
+      </w:pPr>
+    </w:p>
+    <w:p>
+      <w:pPr>
+        <w:pStyle w:val="Normal"/>
+        <w:rPr>
+          <w:sz w:val="24"/>
+          <w:szCs w:val="24"/>
+        </w:rPr>
+      </w:pPr>
+    </w:p>
+    <w:p>
+      <w:pPr>
+        <w:pStyle w:val="Normal"/>
+        <w:rPr>
+          <w:sz w:val="24"/>
+          <w:szCs w:val="24"/>
+        </w:rPr>
+      </w:pPr>
+    </w:p>
+    <w:p>
+      <w:pPr>
+        <w:pStyle w:val="Normal"/>
+        <w:rPr>
+          <w:sz w:val="24"/>
+          <w:szCs w:val="24"/>
+        </w:rPr>
+      </w:pPr>
+    </w:p>
+    <w:p>
+      <w:pPr>
+        <w:pStyle w:val="Normal"/>
+        <w:rPr>
+          <w:sz w:val="24"/>
+          <w:szCs w:val="24"/>
+        </w:rPr>
+      </w:pPr>
+      <w:r>
+        <w:rPr>
+          <w:sz w:val="24"/>
+          <w:szCs w:val="24"/>
+        </w:rPr>
+        <w:t>Pro gamer interviews:</w:t>
+      </w:r>
+    </w:p>
+    <w:p>
+      <w:pPr>
+        <w:pStyle w:val="ListParagraph"/>
+        <w:numPr>
+          <w:ilvl w:val="0"/>
+          <w:numId w:val="1"/>
+        </w:numPr>
+        <w:rPr>
+          <w:sz w:val="24"/>
+          <w:szCs w:val="24"/>
+        </w:rPr>
+      </w:pPr>
+      <w:r>
+        <w:rPr>
+          <w:sz w:val="24"/>
+          <w:szCs w:val="24"/>
+        </w:rPr>
+        <w:t>Alec</w:t>
+      </w:r>
+    </w:p>
+    <w:p>
+      <w:pPr>
+        <w:pStyle w:val="ListParagraph"/>
+        <w:numPr>
+          <w:ilvl w:val="1"/>
+          <w:numId w:val="1"/>
+        </w:numPr>
+        <w:rPr>
+          <w:sz w:val="24"/>
+          <w:szCs w:val="24"/>
+        </w:rPr>
+      </w:pPr>
+      <w:r>
+        <w:rPr>
+          <w:sz w:val="24"/>
+          <w:szCs w:val="24"/>
+        </w:rPr>
+        <w:t xml:space="preserve">Alec stated he enjoys playing competitively, and always enjoys playing with friends that might be of lower level </w:t>
+      </w:r>
+      <w:r>
+        <w:rPr>
+          <w:sz w:val="24"/>
+          <w:szCs w:val="24"/>
+        </w:rPr>
+        <w:t>than</w:t>
+      </w:r>
+      <w:r>
+        <w:rPr>
+          <w:sz w:val="24"/>
+          <w:szCs w:val="24"/>
+        </w:rPr>
+        <w:t xml:space="preserve"> him. He </w:t>
+      </w:r>
+      <w:r>
+        <w:rPr>
+          <w:sz w:val="24"/>
+          <w:szCs w:val="24"/>
+        </w:rPr>
+        <w:t>also like teaching people the things he knows about the games he plays</w:t>
+      </w:r>
+    </w:p>
+    <w:p>
+      <w:pPr>
+        <w:pStyle w:val="ListParagraph"/>
+        <w:numPr>
+          <w:ilvl w:val="0"/>
+          <w:numId w:val="1"/>
+        </w:numPr>
+        <w:rPr>
+          <w:sz w:val="24"/>
+          <w:szCs w:val="24"/>
+        </w:rPr>
+      </w:pPr>
+      <w:r>
+        <w:rPr>
+          <w:sz w:val="24"/>
+          <w:szCs w:val="24"/>
+        </w:rPr>
+        <w:t>Grayson</w:t>
+      </w:r>
+    </w:p>
+    <w:p>
+      <w:pPr>
+        <w:pStyle w:val="ListParagraph"/>
+        <w:numPr>
+          <w:ilvl w:val="1"/>
+          <w:numId w:val="1"/>
+        </w:numPr>
+        <w:rPr>
+          <w:sz w:val="24"/>
+          <w:szCs w:val="24"/>
+        </w:rPr>
+      </w:pPr>
+      <w:r>
+        <w:rPr>
+          <w:sz w:val="24"/>
+          <w:szCs w:val="24"/>
+        </w:rPr>
+        <w:t xml:space="preserve">Grayson </w:t>
+      </w:r>
+      <w:r>
+        <w:rPr>
+          <w:sz w:val="24"/>
+          <w:szCs w:val="24"/>
+        </w:rPr>
+        <w:t>stated</w:t>
+      </w:r>
+      <w:r>
+        <w:rPr>
+          <w:sz w:val="24"/>
+          <w:szCs w:val="24"/>
+        </w:rPr>
+        <w:t xml:space="preserve"> he enjoys playing competitively, and he also mainly plays fighting games. He </w:t>
+      </w:r>
+      <w:r>
+        <w:rPr>
+          <w:sz w:val="24"/>
+          <w:szCs w:val="24"/>
+        </w:rPr>
+        <w:t>stated</w:t>
+      </w:r>
+      <w:r>
+        <w:rPr>
+          <w:sz w:val="24"/>
+          <w:szCs w:val="24"/>
+        </w:rPr>
+        <w:t xml:space="preserve"> he gives </w:t>
+      </w:r>
+      <w:r>
+        <w:rPr>
+          <w:sz w:val="24"/>
+          <w:szCs w:val="24"/>
+        </w:rPr>
+        <w:t>plenty of</w:t>
+      </w:r>
+      <w:r>
+        <w:rPr>
+          <w:sz w:val="24"/>
+          <w:szCs w:val="24"/>
+        </w:rPr>
+        <w:t xml:space="preserve"> advice on how combo strings </w:t>
+      </w:r>
+      <w:r>
+        <w:rPr>
+          <w:sz w:val="24"/>
+          <w:szCs w:val="24"/>
+        </w:rPr>
+        <w:t xml:space="preserve">work in fighting games and how to pull them off. Grayson also said </w:t>
+      </w:r>
+      <w:r>
+        <w:rPr>
+          <w:sz w:val="24"/>
+          <w:szCs w:val="24"/>
+        </w:rPr>
+        <w:t>he’s</w:t>
+      </w:r>
+      <w:r>
+        <w:rPr>
+          <w:sz w:val="24"/>
+          <w:szCs w:val="24"/>
+        </w:rPr>
+        <w:t xml:space="preserve"> collaborated on a scrapped </w:t>
+      </w:r>
+      <w:r>
+        <w:rPr>
+          <w:sz w:val="24"/>
+          <w:szCs w:val="24"/>
+        </w:rPr>
+        <w:t>YouTube</w:t>
+      </w:r>
+      <w:r>
+        <w:rPr>
+          <w:sz w:val="24"/>
+          <w:szCs w:val="24"/>
+        </w:rPr>
+        <w:t xml:space="preserve"> video that guided new S</w:t>
+      </w:r>
+      <w:r>
+        <w:rPr>
+          <w:sz w:val="24"/>
+          <w:szCs w:val="24"/>
+        </w:rPr>
+        <w:t>treet Fighter 6 players on how to use multiple characters.</w:t>
+      </w:r>
+    </w:p>
+    <w:p>
+      <w:pPr>
+        <w:pStyle w:val="ListParagraph"/>
+        <w:numPr>
+          <w:ilvl w:val="0"/>
+          <w:numId w:val="1"/>
+        </w:numPr>
+        <w:rPr>
+          <w:sz w:val="24"/>
+          <w:szCs w:val="24"/>
+        </w:rPr>
+      </w:pPr>
+      <w:r>
+        <w:rPr>
+          <w:sz w:val="24"/>
+          <w:szCs w:val="24"/>
+        </w:rPr>
+        <w:t>Mary</w:t>
+      </w:r>
+    </w:p>
+    <w:p>
+      <w:pPr>
+        <w:pStyle w:val="ListParagraph"/>
+        <w:numPr>
+          <w:ilvl w:val="1"/>
+          <w:numId w:val="1"/>
+        </w:numPr>
+        <w:rPr>
+          <w:sz w:val="24"/>
+          <w:szCs w:val="24"/>
+        </w:rPr>
+      </w:pPr>
+      <w:r>
+        <w:rPr>
+          <w:sz w:val="24"/>
+          <w:szCs w:val="24"/>
+        </w:rPr>
+        <w:t xml:space="preserve">Mary plays Smash Ultimate </w:t>
+      </w:r>
+      <w:r>
+        <w:rPr>
+          <w:sz w:val="24"/>
+          <w:szCs w:val="24"/>
+        </w:rPr>
+        <w:t>competitively</w:t>
+      </w:r>
+      <w:r>
+        <w:rPr>
+          <w:sz w:val="24"/>
+          <w:szCs w:val="24"/>
+        </w:rPr>
+        <w:t xml:space="preserve">. She </w:t>
+      </w:r>
+      <w:r>
+        <w:rPr>
+          <w:sz w:val="24"/>
+          <w:szCs w:val="24"/>
+        </w:rPr>
+        <w:t>stated</w:t>
+      </w:r>
+      <w:r>
+        <w:rPr>
+          <w:sz w:val="24"/>
+          <w:szCs w:val="24"/>
+        </w:rPr>
+        <w:t xml:space="preserve"> she </w:t>
+      </w:r>
+      <w:r>
+        <w:rPr>
+          <w:sz w:val="24"/>
+          <w:szCs w:val="24"/>
+        </w:rPr>
+        <w:t>doesn’t</w:t>
+      </w:r>
+      <w:r>
+        <w:rPr>
+          <w:sz w:val="24"/>
+          <w:szCs w:val="24"/>
+        </w:rPr>
+        <w:t xml:space="preserve"> usually play with other people or guide them, however, she said she has lots of ex</w:t>
+      </w:r>
+      <w:r>
+        <w:rPr>
+          <w:sz w:val="24"/>
+          <w:szCs w:val="24"/>
+        </w:rPr>
+        <w:t xml:space="preserve">perience that she would want to share. She also is looking to improve in the game, </w:t>
+      </w:r>
+      <w:r>
+        <w:rPr>
+          <w:sz w:val="24"/>
+          <w:szCs w:val="24"/>
+        </w:rPr>
+        <w:t>stating</w:t>
+      </w:r>
+      <w:r>
+        <w:rPr>
+          <w:sz w:val="24"/>
+          <w:szCs w:val="24"/>
+        </w:rPr>
+        <w:t xml:space="preserve"> the best place to learn is </w:t>
+      </w:r>
+      <w:r>
+        <w:rPr>
+          <w:sz w:val="24"/>
+          <w:szCs w:val="24"/>
+        </w:rPr>
+        <w:t>YouTube</w:t>
+      </w:r>
+      <w:r>
+        <w:rPr>
+          <w:sz w:val="24"/>
+          <w:szCs w:val="24"/>
+        </w:rPr>
+        <w:t xml:space="preserve">. </w:t>
+      </w:r>
+    </w:p>
     <w:sectPr>
-      <w:pgSz w:w="12240" w:h="15840"/>
+      <w:pgSz w:w="12240" w:h="15840" w:orient="portrait"/>
       <w:pgMar w:top="1440" w:right="1440" w:bottom="1440" w:left="1440" w:header="720" w:footer="720" w:gutter="0"/>
       <w:cols w:space="720"/>
       <w:docGrid w:linePitch="360"/>
@@ -303,12 +666,105 @@
 </w:document>
 </file>
 
+<file path=word/numbering.xml><?xml version="1.0" encoding="utf-8"?>
+<w:numbering xmlns:w="http://schemas.openxmlformats.org/wordprocessingml/2006/main">
+  <w:abstractNum xmlns:w="http://schemas.openxmlformats.org/wordprocessingml/2006/main" w:abstractNumId="1">
+    <w:nsid w:val="6d0dbf36"/>
+    <w:multiLevelType xmlns:w="http://schemas.openxmlformats.org/wordprocessingml/2006/main" w:val="hybridMultilevel"/>
+    <w:lvl xmlns:w="http://schemas.openxmlformats.org/wordprocessingml/2006/main" w:ilvl="0">
+      <w:start w:val="1"/>
+      <w:numFmt w:val="decimal"/>
+      <w:lvlText w:val="%1."/>
+      <w:lvlJc w:val="left"/>
+      <w:pPr>
+        <w:ind w:left="720" w:hanging="360"/>
+      </w:pPr>
+    </w:lvl>
+    <w:lvl xmlns:w="http://schemas.openxmlformats.org/wordprocessingml/2006/main" w:ilvl="1">
+      <w:start w:val="1"/>
+      <w:numFmt w:val="lowerLetter"/>
+      <w:lvlText w:val="%2."/>
+      <w:lvlJc w:val="left"/>
+      <w:pPr>
+        <w:ind w:left="1440" w:hanging="360"/>
+      </w:pPr>
+    </w:lvl>
+    <w:lvl xmlns:w="http://schemas.openxmlformats.org/wordprocessingml/2006/main" w:ilvl="2">
+      <w:start w:val="1"/>
+      <w:numFmt w:val="lowerRoman"/>
+      <w:lvlText w:val="%3."/>
+      <w:lvlJc w:val="right"/>
+      <w:pPr>
+        <w:ind w:left="2160" w:hanging="180"/>
+      </w:pPr>
+    </w:lvl>
+    <w:lvl xmlns:w="http://schemas.openxmlformats.org/wordprocessingml/2006/main" w:ilvl="3">
+      <w:start w:val="1"/>
+      <w:numFmt w:val="decimal"/>
+      <w:lvlText w:val="%4."/>
+      <w:lvlJc w:val="left"/>
+      <w:pPr>
+        <w:ind w:left="2880" w:hanging="360"/>
+      </w:pPr>
+    </w:lvl>
+    <w:lvl xmlns:w="http://schemas.openxmlformats.org/wordprocessingml/2006/main" w:ilvl="4">
+      <w:start w:val="1"/>
+      <w:numFmt w:val="lowerLetter"/>
+      <w:lvlText w:val="%5."/>
+      <w:lvlJc w:val="left"/>
+      <w:pPr>
+        <w:ind w:left="3600" w:hanging="360"/>
+      </w:pPr>
+    </w:lvl>
+    <w:lvl xmlns:w="http://schemas.openxmlformats.org/wordprocessingml/2006/main" w:ilvl="5">
+      <w:start w:val="1"/>
+      <w:numFmt w:val="lowerRoman"/>
+      <w:lvlText w:val="%6."/>
+      <w:lvlJc w:val="right"/>
+      <w:pPr>
+        <w:ind w:left="4320" w:hanging="180"/>
+      </w:pPr>
+    </w:lvl>
+    <w:lvl xmlns:w="http://schemas.openxmlformats.org/wordprocessingml/2006/main" w:ilvl="6">
+      <w:start w:val="1"/>
+      <w:numFmt w:val="decimal"/>
+      <w:lvlText w:val="%7."/>
+      <w:lvlJc w:val="left"/>
+      <w:pPr>
+        <w:ind w:left="5040" w:hanging="360"/>
+      </w:pPr>
+    </w:lvl>
+    <w:lvl xmlns:w="http://schemas.openxmlformats.org/wordprocessingml/2006/main" w:ilvl="7">
+      <w:start w:val="1"/>
+      <w:numFmt w:val="lowerLetter"/>
+      <w:lvlText w:val="%8."/>
+      <w:lvlJc w:val="left"/>
+      <w:pPr>
+        <w:ind w:left="5760" w:hanging="360"/>
+      </w:pPr>
+    </w:lvl>
+    <w:lvl xmlns:w="http://schemas.openxmlformats.org/wordprocessingml/2006/main" w:ilvl="8">
+      <w:start w:val="1"/>
+      <w:numFmt w:val="lowerRoman"/>
+      <w:lvlText w:val="%9."/>
+      <w:lvlJc w:val="right"/>
+      <w:pPr>
+        <w:ind w:left="6480" w:hanging="180"/>
+      </w:pPr>
+    </w:lvl>
+  </w:abstractNum>
+  <w:num w:numId="1">
+    <w:abstractNumId w:val="1"/>
+  </w:num>
+</w:numbering>
+</file>
+
 <file path=word/styles.xml><?xml version="1.0" encoding="utf-8"?>
 <w:styles xmlns:mc="http://schemas.openxmlformats.org/markup-compatibility/2006" xmlns:r="http://schemas.openxmlformats.org/officeDocument/2006/relationships" xmlns:w="http://schemas.openxmlformats.org/wordprocessingml/2006/main" xmlns:w14="http://schemas.microsoft.com/office/word/2010/wordml" xmlns:w15="http://schemas.microsoft.com/office/word/2012/wordml" xmlns:w16cex="http://schemas.microsoft.com/office/word/2018/wordml/cex" xmlns:w16cid="http://schemas.microsoft.com/office/word/2016/wordml/cid" xmlns:w16="http://schemas.microsoft.com/office/word/2018/wordml" xmlns:w16sdtdh="http://schemas.microsoft.com/office/word/2020/wordml/sdtdatahash" xmlns:w16se="http://schemas.microsoft.com/office/word/2015/wordml/symex" mc:Ignorable="w14 w15 w16se w16cid w16 w16cex w16sdtdh">
   <w:docDefaults>
     <w:rPrDefault>
       <w:rPr>
-        <w:rFonts w:asciiTheme="minorHAnsi" w:eastAsiaTheme="minorHAnsi" w:hAnsiTheme="minorHAnsi" w:cstheme="minorBidi"/>
+        <w:rFonts w:asciiTheme="minorHAnsi" w:hAnsiTheme="minorHAnsi" w:eastAsiaTheme="minorHAnsi" w:cstheme="minorBidi"/>
         <w:kern w:val="2"/>
         <w:sz w:val="22"/>
         <w:szCs w:val="22"/>
@@ -321,14 +777,14 @@
   <w:latentStyles w:defLockedState="0" w:defUIPriority="99" w:defSemiHidden="0" w:defUnhideWhenUsed="0" w:defQFormat="0" w:count="376">
     <w:lsdException w:name="Normal" w:uiPriority="0" w:qFormat="1"/>
     <w:lsdException w:name="heading 1" w:uiPriority="9" w:qFormat="1"/>
-    <w:lsdException w:name="heading 2" w:semiHidden="1" w:uiPriority="9" w:unhideWhenUsed="1" w:qFormat="1"/>
-    <w:lsdException w:name="heading 3" w:semiHidden="1" w:uiPriority="9" w:unhideWhenUsed="1" w:qFormat="1"/>
-    <w:lsdException w:name="heading 4" w:semiHidden="1" w:uiPriority="9" w:unhideWhenUsed="1" w:qFormat="1"/>
-    <w:lsdException w:name="heading 5" w:semiHidden="1" w:uiPriority="9" w:unhideWhenUsed="1" w:qFormat="1"/>
-    <w:lsdException w:name="heading 6" w:semiHidden="1" w:uiPriority="9" w:unhideWhenUsed="1" w:qFormat="1"/>
-    <w:lsdException w:name="heading 7" w:semiHidden="1" w:uiPriority="9" w:unhideWhenUsed="1" w:qFormat="1"/>
-    <w:lsdException w:name="heading 8" w:semiHidden="1" w:uiPriority="9" w:unhideWhenUsed="1" w:qFormat="1"/>
-    <w:lsdException w:name="heading 9" w:semiHidden="1" w:uiPriority="9" w:unhideWhenUsed="1" w:qFormat="1"/>
+    <w:lsdException w:name="heading 2" w:uiPriority="9" w:semiHidden="1" w:unhideWhenUsed="1" w:qFormat="1"/>
+    <w:lsdException w:name="heading 3" w:uiPriority="9" w:semiHidden="1" w:unhideWhenUsed="1" w:qFormat="1"/>
+    <w:lsdException w:name="heading 4" w:uiPriority="9" w:semiHidden="1" w:unhideWhenUsed="1" w:qFormat="1"/>
+    <w:lsdException w:name="heading 5" w:uiPriority="9" w:semiHidden="1" w:unhideWhenUsed="1" w:qFormat="1"/>
+    <w:lsdException w:name="heading 6" w:uiPriority="9" w:semiHidden="1" w:unhideWhenUsed="1" w:qFormat="1"/>
+    <w:lsdException w:name="heading 7" w:uiPriority="9" w:semiHidden="1" w:unhideWhenUsed="1" w:qFormat="1"/>
+    <w:lsdException w:name="heading 8" w:uiPriority="9" w:semiHidden="1" w:unhideWhenUsed="1" w:qFormat="1"/>
+    <w:lsdException w:name="heading 9" w:uiPriority="9" w:semiHidden="1" w:unhideWhenUsed="1" w:qFormat="1"/>
     <w:lsdException w:name="index 1" w:semiHidden="1" w:unhideWhenUsed="1"/>
     <w:lsdException w:name="index 2" w:semiHidden="1" w:unhideWhenUsed="1"/>
     <w:lsdException w:name="index 3" w:semiHidden="1" w:unhideWhenUsed="1"/>
@@ -338,22 +794,22 @@
     <w:lsdException w:name="index 7" w:semiHidden="1" w:unhideWhenUsed="1"/>
     <w:lsdException w:name="index 8" w:semiHidden="1" w:unhideWhenUsed="1"/>
     <w:lsdException w:name="index 9" w:semiHidden="1" w:unhideWhenUsed="1"/>
-    <w:lsdException w:name="toc 1" w:semiHidden="1" w:uiPriority="39" w:unhideWhenUsed="1"/>
-    <w:lsdException w:name="toc 2" w:semiHidden="1" w:uiPriority="39" w:unhideWhenUsed="1"/>
-    <w:lsdException w:name="toc 3" w:semiHidden="1" w:uiPriority="39" w:unhideWhenUsed="1"/>
-    <w:lsdException w:name="toc 4" w:semiHidden="1" w:uiPriority="39" w:unhideWhenUsed="1"/>
-    <w:lsdException w:name="toc 5" w:semiHidden="1" w:uiPriority="39" w:unhideWhenUsed="1"/>
-    <w:lsdException w:name="toc 6" w:semiHidden="1" w:uiPriority="39" w:unhideWhenUsed="1"/>
-    <w:lsdException w:name="toc 7" w:semiHidden="1" w:uiPriority="39" w:unhideWhenUsed="1"/>
-    <w:lsdException w:name="toc 8" w:semiHidden="1" w:uiPriority="39" w:unhideWhenUsed="1"/>
-    <w:lsdException w:name="toc 9" w:semiHidden="1" w:uiPriority="39" w:unhideWhenUsed="1"/>
+    <w:lsdException w:name="toc 1" w:uiPriority="39" w:semiHidden="1" w:unhideWhenUsed="1"/>
+    <w:lsdException w:name="toc 2" w:uiPriority="39" w:semiHidden="1" w:unhideWhenUsed="1"/>
+    <w:lsdException w:name="toc 3" w:uiPriority="39" w:semiHidden="1" w:unhideWhenUsed="1"/>
+    <w:lsdException w:name="toc 4" w:uiPriority="39" w:semiHidden="1" w:unhideWhenUsed="1"/>
+    <w:lsdException w:name="toc 5" w:uiPriority="39" w:semiHidden="1" w:unhideWhenUsed="1"/>
+    <w:lsdException w:name="toc 6" w:uiPriority="39" w:semiHidden="1" w:unhideWhenUsed="1"/>
+    <w:lsdException w:name="toc 7" w:uiPriority="39" w:semiHidden="1" w:unhideWhenUsed="1"/>
+    <w:lsdException w:name="toc 8" w:uiPriority="39" w:semiHidden="1" w:unhideWhenUsed="1"/>
+    <w:lsdException w:name="toc 9" w:uiPriority="39" w:semiHidden="1" w:unhideWhenUsed="1"/>
     <w:lsdException w:name="Normal Indent" w:semiHidden="1" w:unhideWhenUsed="1"/>
     <w:lsdException w:name="footnote text" w:semiHidden="1" w:unhideWhenUsed="1"/>
     <w:lsdException w:name="annotation text" w:semiHidden="1" w:unhideWhenUsed="1"/>
     <w:lsdException w:name="header" w:semiHidden="1" w:unhideWhenUsed="1"/>
     <w:lsdException w:name="footer" w:semiHidden="1" w:unhideWhenUsed="1"/>
     <w:lsdException w:name="index heading" w:semiHidden="1" w:unhideWhenUsed="1"/>
-    <w:lsdException w:name="caption" w:semiHidden="1" w:uiPriority="35" w:unhideWhenUsed="1" w:qFormat="1"/>
+    <w:lsdException w:name="caption" w:uiPriority="35" w:semiHidden="1" w:unhideWhenUsed="1" w:qFormat="1"/>
     <w:lsdException w:name="table of figures" w:semiHidden="1" w:unhideWhenUsed="1"/>
     <w:lsdException w:name="envelope address" w:semiHidden="1" w:unhideWhenUsed="1"/>
     <w:lsdException w:name="envelope return" w:semiHidden="1" w:unhideWhenUsed="1"/>
@@ -384,7 +840,7 @@
     <w:lsdException w:name="Title" w:uiPriority="10" w:qFormat="1"/>
     <w:lsdException w:name="Closing" w:semiHidden="1" w:unhideWhenUsed="1"/>
     <w:lsdException w:name="Signature" w:semiHidden="1" w:unhideWhenUsed="1"/>
-    <w:lsdException w:name="Default Paragraph Font" w:semiHidden="1" w:uiPriority="1" w:unhideWhenUsed="1"/>
+    <w:lsdException w:name="Default Paragraph Font" w:uiPriority="1" w:semiHidden="1" w:unhideWhenUsed="1"/>
     <w:lsdException w:name="Body Text" w:semiHidden="1" w:unhideWhenUsed="1"/>
     <w:lsdException w:name="Body Text Indent" w:semiHidden="1" w:unhideWhenUsed="1"/>
     <w:lsdException w:name="List Continue" w:semiHidden="1" w:unhideWhenUsed="1"/>
@@ -584,8 +1040,8 @@
     <w:lsdException w:name="Subtle Reference" w:uiPriority="31" w:qFormat="1"/>
     <w:lsdException w:name="Intense Reference" w:uiPriority="32" w:qFormat="1"/>
     <w:lsdException w:name="Book Title" w:uiPriority="33" w:qFormat="1"/>
-    <w:lsdException w:name="Bibliography" w:semiHidden="1" w:uiPriority="37" w:unhideWhenUsed="1"/>
-    <w:lsdException w:name="TOC Heading" w:semiHidden="1" w:uiPriority="39" w:unhideWhenUsed="1" w:qFormat="1"/>
+    <w:lsdException w:name="Bibliography" w:uiPriority="37" w:semiHidden="1" w:unhideWhenUsed="1"/>
+    <w:lsdException w:name="TOC Heading" w:uiPriority="39" w:semiHidden="1" w:unhideWhenUsed="1" w:qFormat="1"/>
     <w:lsdException w:name="Plain Table 1" w:uiPriority="41"/>
     <w:lsdException w:name="Plain Table 2" w:uiPriority="42"/>
     <w:lsdException w:name="Plain Table 3" w:uiPriority="43"/>
@@ -696,17 +1152,17 @@
     <w:lsdException w:name="Unresolved Mention" w:semiHidden="1" w:unhideWhenUsed="1"/>
     <w:lsdException w:name="Smart Link" w:semiHidden="1" w:unhideWhenUsed="1"/>
   </w:latentStyles>
-  <w:style w:type="paragraph" w:default="1" w:styleId="Normal">
+  <w:style w:type="paragraph" w:styleId="Normal" w:default="1">
     <w:name w:val="Normal"/>
     <w:qFormat/>
   </w:style>
-  <w:style w:type="character" w:default="1" w:styleId="DefaultParagraphFont">
+  <w:style w:type="character" w:styleId="DefaultParagraphFont" w:default="1">
     <w:name w:val="Default Paragraph Font"/>
     <w:uiPriority w:val="1"/>
     <w:semiHidden/>
     <w:unhideWhenUsed/>
   </w:style>
-  <w:style w:type="table" w:default="1" w:styleId="TableNormal">
+  <w:style w:type="table" w:styleId="TableNormal" w:default="1">
     <w:name w:val="Normal Table"/>
     <w:uiPriority w:val="99"/>
     <w:semiHidden/>
@@ -721,11 +1177,21 @@
       </w:tblCellMar>
     </w:tblPr>
   </w:style>
-  <w:style w:type="numbering" w:default="1" w:styleId="NoList">
+  <w:style w:type="numbering" w:styleId="NoList" w:default="1">
     <w:name w:val="No List"/>
     <w:uiPriority w:val="99"/>
     <w:semiHidden/>
     <w:unhideWhenUsed/>
+  </w:style>
+  <w:style xmlns:w14="http://schemas.microsoft.com/office/word/2010/wordml" xmlns:mc="http://schemas.openxmlformats.org/markup-compatibility/2006" xmlns:w="http://schemas.openxmlformats.org/wordprocessingml/2006/main" w:type="paragraph" w:styleId="ListParagraph" mc:Ignorable="w14">
+    <w:name xmlns:w="http://schemas.openxmlformats.org/wordprocessingml/2006/main" w:val="List Paragraph"/>
+    <w:basedOn xmlns:w="http://schemas.openxmlformats.org/wordprocessingml/2006/main" w:val="Normal"/>
+    <w:uiPriority xmlns:w="http://schemas.openxmlformats.org/wordprocessingml/2006/main" w:val="34"/>
+    <w:qFormat xmlns:w="http://schemas.openxmlformats.org/wordprocessingml/2006/main"/>
+    <w:pPr xmlns:w="http://schemas.openxmlformats.org/wordprocessingml/2006/main">
+      <w:ind xmlns:w="http://schemas.openxmlformats.org/wordprocessingml/2006/main" w:left="720"/>
+      <w:contextualSpacing xmlns:w="http://schemas.openxmlformats.org/wordprocessingml/2006/main"/>
+    </w:pPr>
   </w:style>
 </w:styles>
 </file>

</xml_diff>

<commit_message>
added updated idea and more interviews
</commit_message>
<xml_diff>
--- a/interview/interview_questions.docx
+++ b/interview/interview_questions.docx
@@ -502,6 +502,13 @@
         </w:rPr>
         <w:t>Ben</w:t>
       </w:r>
+      <w:r>
+        <w:rPr>
+          <w:sz w:val="24"/>
+          <w:szCs w:val="24"/>
+        </w:rPr>
+        <w:t xml:space="preserve"> M</w:t>
+      </w:r>
     </w:p>
     <w:p>
       <w:pPr>
@@ -538,6 +545,42 @@
           <w:szCs w:val="24"/>
         </w:rPr>
       </w:pPr>
+      <w:r>
+        <w:rPr>
+          <w:sz w:val="24"/>
+          <w:szCs w:val="24"/>
+        </w:rPr>
+        <w:t>Ben A</w:t>
+      </w:r>
+    </w:p>
+    <w:p>
+      <w:pPr>
+        <w:pStyle w:val="ListParagraph"/>
+        <w:numPr>
+          <w:ilvl w:val="0"/>
+          <w:numId w:val="4"/>
+        </w:numPr>
+        <w:rPr>
+          <w:sz w:val="24"/>
+          <w:szCs w:val="24"/>
+        </w:rPr>
+      </w:pPr>
+      <w:r>
+        <w:rPr>
+          <w:sz w:val="24"/>
+          <w:szCs w:val="24"/>
+        </w:rPr>
+        <w:lastRenderedPageBreak/>
+        <w:t>Ben likes to play RPG’s and sports games. He has been playing games for 15 years and considers himself to be extremely skilled at the games he plays. When playing games, he plays competitively. In games like FIFA, he has given others advice on how to get better at the game.</w:t>
+      </w:r>
+    </w:p>
+    <w:p>
+      <w:pPr>
+        <w:rPr>
+          <w:sz w:val="24"/>
+          <w:szCs w:val="24"/>
+        </w:rPr>
+      </w:pPr>
     </w:p>
     <w:p>
       <w:pPr>
@@ -571,7 +614,6 @@
           <w:sz w:val="24"/>
           <w:szCs w:val="24"/>
         </w:rPr>
-        <w:lastRenderedPageBreak/>
         <w:t>Alec</w:t>
       </w:r>
     </w:p>
@@ -795,6 +837,95 @@
 <file path=word/numbering.xml><?xml version="1.0" encoding="utf-8"?>
 <w:numbering xmlns:wpc="http://schemas.microsoft.com/office/word/2010/wordprocessingCanvas" xmlns:cx="http://schemas.microsoft.com/office/drawing/2014/chartex" xmlns:cx1="http://schemas.microsoft.com/office/drawing/2015/9/8/chartex" xmlns:cx2="http://schemas.microsoft.com/office/drawing/2015/10/21/chartex" xmlns:cx3="http://schemas.microsoft.com/office/drawing/2016/5/9/chartex" xmlns:cx4="http://schemas.microsoft.com/office/drawing/2016/5/10/chartex" xmlns:cx5="http://schemas.microsoft.com/office/drawing/2016/5/11/chartex" xmlns:cx6="http://schemas.microsoft.com/office/drawing/2016/5/12/chartex" xmlns:cx7="http://schemas.microsoft.com/office/drawing/2016/5/13/chartex" xmlns:cx8="http://schemas.microsoft.com/office/drawing/2016/5/14/chartex" xmlns:mc="http://schemas.openxmlformats.org/markup-compatibility/2006" xmlns:aink="http://schemas.microsoft.com/office/drawing/2016/ink" xmlns:am3d="http://schemas.microsoft.com/office/drawing/2017/model3d" xmlns:o="urn:schemas-microsoft-com:office:office" xmlns:oel="http://schemas.microsoft.com/office/2019/extlst" xmlns:r="http://schemas.openxmlformats.org/officeDocument/2006/relationships" xmlns:m="http://schemas.openxmlformats.org/officeDocument/2006/math" xmlns:v="urn:schemas-microsoft-com:vml" xmlns:wp14="http://schemas.microsoft.com/office/word/2010/wordprocessingDrawing" xmlns:wp="http://schemas.openxmlformats.org/drawingml/2006/wordprocessingDrawing" xmlns:w10="urn:schemas-microsoft-com:office:word" xmlns:w="http://schemas.openxmlformats.org/wordprocessingml/2006/main" xmlns:w14="http://schemas.microsoft.com/office/word/2010/wordml" xmlns:w15="http://schemas.microsoft.com/office/word/2012/wordml" xmlns:w16cex="http://schemas.microsoft.com/office/word/2018/wordml/cex" xmlns:w16cid="http://schemas.microsoft.com/office/word/2016/wordml/cid" xmlns:w16="http://schemas.microsoft.com/office/word/2018/wordml" xmlns:w16sdtdh="http://schemas.microsoft.com/office/word/2020/wordml/sdtdatahash" xmlns:w16se="http://schemas.microsoft.com/office/word/2015/wordml/symex" xmlns:wpg="http://schemas.microsoft.com/office/word/2010/wordprocessingGroup" xmlns:wpi="http://schemas.microsoft.com/office/word/2010/wordprocessingInk" xmlns:wne="http://schemas.microsoft.com/office/word/2006/wordml" xmlns:wps="http://schemas.microsoft.com/office/word/2010/wordprocessingShape" mc:Ignorable="w14 w15 w16se w16cid w16 w16cex w16sdtdh wp14">
   <w:abstractNum w:abstractNumId="0" w15:restartNumberingAfterBreak="0">
+    <w:nsid w:val="446C2193"/>
+    <w:multiLevelType w:val="hybridMultilevel"/>
+    <w:tmpl w:val="34D05612"/>
+    <w:lvl w:ilvl="0" w:tplc="04090019">
+      <w:start w:val="1"/>
+      <w:numFmt w:val="lowerLetter"/>
+      <w:lvlText w:val="%1."/>
+      <w:lvlJc w:val="left"/>
+      <w:pPr>
+        <w:ind w:left="720" w:hanging="360"/>
+      </w:pPr>
+      <w:rPr>
+        <w:rFonts w:hint="default"/>
+      </w:rPr>
+    </w:lvl>
+    <w:lvl w:ilvl="1" w:tplc="04090019" w:tentative="1">
+      <w:start w:val="1"/>
+      <w:numFmt w:val="lowerLetter"/>
+      <w:lvlText w:val="%2."/>
+      <w:lvlJc w:val="left"/>
+      <w:pPr>
+        <w:ind w:left="1440" w:hanging="360"/>
+      </w:pPr>
+    </w:lvl>
+    <w:lvl w:ilvl="2" w:tplc="0409001B" w:tentative="1">
+      <w:start w:val="1"/>
+      <w:numFmt w:val="lowerRoman"/>
+      <w:lvlText w:val="%3."/>
+      <w:lvlJc w:val="right"/>
+      <w:pPr>
+        <w:ind w:left="2160" w:hanging="180"/>
+      </w:pPr>
+    </w:lvl>
+    <w:lvl w:ilvl="3" w:tplc="0409000F" w:tentative="1">
+      <w:start w:val="1"/>
+      <w:numFmt w:val="decimal"/>
+      <w:lvlText w:val="%4."/>
+      <w:lvlJc w:val="left"/>
+      <w:pPr>
+        <w:ind w:left="2880" w:hanging="360"/>
+      </w:pPr>
+    </w:lvl>
+    <w:lvl w:ilvl="4" w:tplc="04090019" w:tentative="1">
+      <w:start w:val="1"/>
+      <w:numFmt w:val="lowerLetter"/>
+      <w:lvlText w:val="%5."/>
+      <w:lvlJc w:val="left"/>
+      <w:pPr>
+        <w:ind w:left="3600" w:hanging="360"/>
+      </w:pPr>
+    </w:lvl>
+    <w:lvl w:ilvl="5" w:tplc="0409001B" w:tentative="1">
+      <w:start w:val="1"/>
+      <w:numFmt w:val="lowerRoman"/>
+      <w:lvlText w:val="%6."/>
+      <w:lvlJc w:val="right"/>
+      <w:pPr>
+        <w:ind w:left="4320" w:hanging="180"/>
+      </w:pPr>
+    </w:lvl>
+    <w:lvl w:ilvl="6" w:tplc="0409000F" w:tentative="1">
+      <w:start w:val="1"/>
+      <w:numFmt w:val="decimal"/>
+      <w:lvlText w:val="%7."/>
+      <w:lvlJc w:val="left"/>
+      <w:pPr>
+        <w:ind w:left="5040" w:hanging="360"/>
+      </w:pPr>
+    </w:lvl>
+    <w:lvl w:ilvl="7" w:tplc="04090019" w:tentative="1">
+      <w:start w:val="1"/>
+      <w:numFmt w:val="lowerLetter"/>
+      <w:lvlText w:val="%8."/>
+      <w:lvlJc w:val="left"/>
+      <w:pPr>
+        <w:ind w:left="5760" w:hanging="360"/>
+      </w:pPr>
+    </w:lvl>
+    <w:lvl w:ilvl="8" w:tplc="0409001B" w:tentative="1">
+      <w:start w:val="1"/>
+      <w:numFmt w:val="lowerRoman"/>
+      <w:lvlText w:val="%9."/>
+      <w:lvlJc w:val="right"/>
+      <w:pPr>
+        <w:ind w:left="6480" w:hanging="180"/>
+      </w:pPr>
+    </w:lvl>
+  </w:abstractNum>
+  <w:abstractNum w:abstractNumId="1" w15:restartNumberingAfterBreak="0">
     <w:nsid w:val="6D0DBF36"/>
     <w:multiLevelType w:val="hybridMultilevel"/>
     <w:tmpl w:val="4A90C9A0"/>
@@ -880,7 +1011,7 @@
       </w:pPr>
     </w:lvl>
   </w:abstractNum>
-  <w:abstractNum w:abstractNumId="1" w15:restartNumberingAfterBreak="0">
+  <w:abstractNum w:abstractNumId="2" w15:restartNumberingAfterBreak="0">
     <w:nsid w:val="7E7A72C0"/>
     <w:multiLevelType w:val="hybridMultilevel"/>
     <w:tmpl w:val="47FE6AE6"/>
@@ -969,7 +1100,7 @@
       </w:pPr>
     </w:lvl>
   </w:abstractNum>
-  <w:abstractNum w:abstractNumId="2" w15:restartNumberingAfterBreak="0">
+  <w:abstractNum w:abstractNumId="3" w15:restartNumberingAfterBreak="0">
     <w:nsid w:val="7F1756CC"/>
     <w:multiLevelType w:val="hybridMultilevel"/>
     <w:tmpl w:val="6F686C4C"/>
@@ -1059,13 +1190,16 @@
     </w:lvl>
   </w:abstractNum>
   <w:num w:numId="1" w16cid:durableId="1221550091">
-    <w:abstractNumId w:val="0"/>
+    <w:abstractNumId w:val="1"/>
   </w:num>
   <w:num w:numId="2" w16cid:durableId="144246485">
+    <w:abstractNumId w:val="3"/>
+  </w:num>
+  <w:num w:numId="3" w16cid:durableId="355160853">
     <w:abstractNumId w:val="2"/>
   </w:num>
-  <w:num w:numId="3" w16cid:durableId="355160853">
-    <w:abstractNumId w:val="1"/>
+  <w:num w:numId="4" w16cid:durableId="1458835336">
+    <w:abstractNumId w:val="0"/>
   </w:num>
 </w:numbering>
 </file>

</xml_diff>